<commit_message>
Working with TZ and PX
</commit_message>
<xml_diff>
--- a/docs/ТЗ.docx
+++ b/docs/ТЗ.docx
@@ -1,6 +1,6 @@
 
 <file path=word/document.xml><?xml version="1.0" encoding="utf-8"?>
-<w:document xmlns:wpc="http://schemas.microsoft.com/office/word/2010/wordprocessingCanvas" xmlns:cx="http://schemas.microsoft.com/office/drawing/2014/chartex" xmlns:cx1="http://schemas.microsoft.com/office/drawing/2015/9/8/chartex" xmlns:cx2="http://schemas.microsoft.com/office/drawing/2015/10/21/chartex" xmlns:cx3="http://schemas.microsoft.com/office/drawing/2016/5/9/chartex" xmlns:cx4="http://schemas.microsoft.com/office/drawing/2016/5/10/chartex" xmlns:cx5="http://schemas.microsoft.com/office/drawing/2016/5/11/chartex" xmlns:cx6="http://schemas.microsoft.com/office/drawing/2016/5/12/chartex" xmlns:cx7="http://schemas.microsoft.com/office/drawing/2016/5/13/chartex" xmlns:cx8="http://schemas.microsoft.com/office/drawing/2016/5/14/chartex" xmlns:mc="http://schemas.openxmlformats.org/markup-compatibility/2006" xmlns:aink="http://schemas.microsoft.com/office/drawing/2016/ink" xmlns:am3d="http://schemas.microsoft.com/office/drawing/2017/model3d" xmlns:o="urn:schemas-microsoft-com:office:office" xmlns:r="http://schemas.openxmlformats.org/officeDocument/2006/relationships" xmlns:m="http://schemas.openxmlformats.org/officeDocument/2006/math" xmlns:v="urn:schemas-microsoft-com:vml" xmlns:wp14="http://schemas.microsoft.com/office/word/2010/wordprocessingDrawing" xmlns:wp="http://schemas.openxmlformats.org/drawingml/2006/wordprocessingDrawing" xmlns:w10="urn:schemas-microsoft-com:office:word" xmlns:w="http://schemas.openxmlformats.org/wordprocessingml/2006/main" xmlns:w14="http://schemas.microsoft.com/office/word/2010/wordml" xmlns:w15="http://schemas.microsoft.com/office/word/2012/wordml" xmlns:w16cid="http://schemas.microsoft.com/office/word/2016/wordml/cid" xmlns:w16se="http://schemas.microsoft.com/office/word/2015/wordml/symex" xmlns:wpg="http://schemas.microsoft.com/office/word/2010/wordprocessingGroup" xmlns:wpi="http://schemas.microsoft.com/office/word/2010/wordprocessingInk" xmlns:wne="http://schemas.microsoft.com/office/word/2006/wordml" xmlns:wps="http://schemas.microsoft.com/office/word/2010/wordprocessingShape" mc:Ignorable="w14 w15 w16se w16cid wp14">
+<w:document xmlns:wpc="http://schemas.microsoft.com/office/word/2010/wordprocessingCanvas" xmlns:cx="http://schemas.microsoft.com/office/drawing/2014/chartex" xmlns:mc="http://schemas.openxmlformats.org/markup-compatibility/2006" xmlns:o="urn:schemas-microsoft-com:office:office" xmlns:r="http://schemas.openxmlformats.org/officeDocument/2006/relationships" xmlns:m="http://schemas.openxmlformats.org/officeDocument/2006/math" xmlns:v="urn:schemas-microsoft-com:vml" xmlns:wp14="http://schemas.microsoft.com/office/word/2010/wordprocessingDrawing" xmlns:wp="http://schemas.openxmlformats.org/drawingml/2006/wordprocessingDrawing" xmlns:w10="urn:schemas-microsoft-com:office:word" xmlns:w="http://schemas.openxmlformats.org/wordprocessingml/2006/main" xmlns:w14="http://schemas.microsoft.com/office/word/2010/wordml" xmlns:w15="http://schemas.microsoft.com/office/word/2012/wordml" xmlns:w16se="http://schemas.microsoft.com/office/word/2015/wordml/symex" xmlns:wpg="http://schemas.microsoft.com/office/word/2010/wordprocessingGroup" xmlns:wpi="http://schemas.microsoft.com/office/word/2010/wordprocessingInk" xmlns:wne="http://schemas.microsoft.com/office/word/2006/wordml" xmlns:wps="http://schemas.microsoft.com/office/word/2010/wordprocessingShape" mc:Ignorable="w14 w15 w16se wp14">
   <w:body>
     <w:p>
       <w:pPr>
@@ -252,8 +252,9 @@
                 <w:b w:val="0"/>
                 <w:sz w:val="24"/>
                 <w:szCs w:val="24"/>
-              </w:rPr>
-              <w:t>8</w:t>
+                <w:lang w:val="en-US"/>
+              </w:rPr>
+              <w:t>9</w:t>
             </w:r>
             <w:r>
               <w:rPr>
@@ -421,8 +422,9 @@
                 <w:b w:val="0"/>
                 <w:sz w:val="24"/>
                 <w:szCs w:val="24"/>
-              </w:rPr>
-              <w:t>8</w:t>
+                <w:lang w:val="en-US"/>
+              </w:rPr>
+              <w:t>9</w:t>
             </w:r>
             <w:r>
               <w:rPr>
@@ -1056,7 +1058,7 @@
           <w:sz w:val="24"/>
           <w:szCs w:val="24"/>
         </w:rPr>
-        <w:t>8</w:t>
+        <w:t>9</w:t>
       </w:r>
       <w:r>
         <w:rPr>
@@ -1084,6 +1086,7 @@
           <w:b/>
           <w:sz w:val="28"/>
           <w:szCs w:val="28"/>
+          <w:lang w:val="en-US"/>
         </w:rPr>
         <w:sectPr>
           <w:footerReference w:type="default" r:id="rId8"/>
@@ -1109,8 +1112,9 @@
           <w:b/>
           <w:sz w:val="28"/>
           <w:szCs w:val="28"/>
-        </w:rPr>
-        <w:t>8</w:t>
+          <w:lang w:val="en-US"/>
+        </w:rPr>
+        <w:t>9</w:t>
       </w:r>
     </w:p>
     <w:p>
@@ -1679,8 +1683,9 @@
           <w:b/>
           <w:sz w:val="28"/>
           <w:szCs w:val="28"/>
-        </w:rPr>
-        <w:t>8</w:t>
+          <w:lang w:val="en-US"/>
+        </w:rPr>
+        <w:t>9</w:t>
       </w:r>
       <w:r>
         <w:rPr>
@@ -4114,52 +4119,60 @@
           <w:sz w:val="24"/>
           <w:szCs w:val="24"/>
         </w:rPr>
-        <w:t xml:space="preserve">Основанием для разработки программы является </w:t>
-      </w:r>
-      <w:r>
-        <w:rPr>
-          <w:rFonts w:ascii="Times New Roman" w:hAnsi="Times New Roman" w:cs="Times New Roman"/>
-          <w:sz w:val="24"/>
-          <w:szCs w:val="24"/>
-        </w:rPr>
-        <w:t>п</w:t>
-      </w:r>
-      <w:r>
-        <w:rPr>
-          <w:rFonts w:ascii="Times New Roman" w:hAnsi="Times New Roman" w:cs="Times New Roman"/>
-          <w:sz w:val="24"/>
-          <w:szCs w:val="24"/>
-        </w:rPr>
-        <w:t xml:space="preserve">риказ декана ФКН И.В. </w:t>
-      </w:r>
-      <w:proofErr w:type="spellStart"/>
-      <w:r>
-        <w:rPr>
-          <w:rFonts w:ascii="Times New Roman" w:hAnsi="Times New Roman" w:cs="Times New Roman"/>
-          <w:sz w:val="24"/>
-          <w:szCs w:val="24"/>
-        </w:rPr>
-        <w:t>Аржанцева</w:t>
-      </w:r>
-      <w:proofErr w:type="spellEnd"/>
-      <w:r>
-        <w:rPr>
-          <w:rFonts w:ascii="Times New Roman" w:hAnsi="Times New Roman" w:cs="Times New Roman"/>
-          <w:sz w:val="24"/>
-          <w:szCs w:val="24"/>
-        </w:rPr>
-        <w:t xml:space="preserve"> № ХХХХХХХ от ХХ.ХХ.2018 "ХХХХХХХХХ"</w:t>
-      </w:r>
-      <w:r>
-        <w:rPr>
-          <w:rFonts w:ascii="Times New Roman" w:hAnsi="Times New Roman" w:cs="Times New Roman"/>
-          <w:sz w:val="24"/>
-          <w:szCs w:val="24"/>
-        </w:rPr>
-        <w:t>.</w:t>
+        <w:t xml:space="preserve">Основанием для разработки </w:t>
       </w:r>
       <w:bookmarkStart w:id="3" w:name="_GoBack"/>
       <w:bookmarkEnd w:id="3"/>
+      <w:r>
+        <w:rPr>
+          <w:rFonts w:ascii="Times New Roman" w:hAnsi="Times New Roman" w:cs="Times New Roman"/>
+          <w:sz w:val="24"/>
+          <w:szCs w:val="24"/>
+        </w:rPr>
+        <w:t xml:space="preserve">программы является </w:t>
+      </w:r>
+      <w:r>
+        <w:rPr>
+          <w:rFonts w:ascii="Times New Roman" w:hAnsi="Times New Roman" w:cs="Times New Roman"/>
+          <w:sz w:val="24"/>
+          <w:szCs w:val="24"/>
+        </w:rPr>
+        <w:t>п</w:t>
+      </w:r>
+      <w:r>
+        <w:rPr>
+          <w:rFonts w:ascii="Times New Roman" w:hAnsi="Times New Roman" w:cs="Times New Roman"/>
+          <w:sz w:val="24"/>
+          <w:szCs w:val="24"/>
+        </w:rPr>
+        <w:t xml:space="preserve">риказ декана ФКН И.В. </w:t>
+      </w:r>
+      <w:proofErr w:type="spellStart"/>
+      <w:r>
+        <w:rPr>
+          <w:rFonts w:ascii="Times New Roman" w:hAnsi="Times New Roman" w:cs="Times New Roman"/>
+          <w:sz w:val="24"/>
+          <w:szCs w:val="24"/>
+        </w:rPr>
+        <w:t>Аржанцева</w:t>
+      </w:r>
+      <w:proofErr w:type="spellEnd"/>
+      <w:r>
+        <w:rPr>
+          <w:rFonts w:ascii="Times New Roman" w:hAnsi="Times New Roman" w:cs="Times New Roman"/>
+          <w:sz w:val="24"/>
+          <w:szCs w:val="24"/>
+        </w:rPr>
+        <w:t xml:space="preserve"> № ХХХХХХХ от ХХ.ХХ.2018 "ХХХХХХХХХ"</w:t>
+      </w:r>
+      <w:r>
+        <w:rPr>
+          <w:rFonts w:ascii="Times New Roman" w:hAnsi="Times New Roman" w:cs="Times New Roman"/>
+          <w:sz w:val="24"/>
+          <w:szCs w:val="24"/>
+        </w:rPr>
+        <w:t>.</w:t>
+      </w:r>
     </w:p>
     <w:p>
       <w:pPr>
@@ -4385,6 +4398,43 @@
           <w:sz w:val="24"/>
           <w:szCs w:val="24"/>
         </w:rPr>
+        <w:t xml:space="preserve"> </w:t>
+      </w:r>
+      <w:proofErr w:type="gramStart"/>
+      <w:r>
+        <w:rPr>
+          <w:rFonts w:ascii="Times New Roman" w:hAnsi="Times New Roman" w:cs="Times New Roman"/>
+          <w:sz w:val="24"/>
+          <w:szCs w:val="24"/>
+        </w:rPr>
+        <w:t xml:space="preserve">и </w:t>
+      </w:r>
+      <w:r>
+        <w:rPr>
+          <w:rFonts w:ascii="Times New Roman" w:hAnsi="Times New Roman" w:cs="Times New Roman"/>
+          <w:sz w:val="24"/>
+          <w:szCs w:val="24"/>
+        </w:rPr>
+        <w:t>.</w:t>
+      </w:r>
+      <w:proofErr w:type="spellStart"/>
+      <w:r>
+        <w:rPr>
+          <w:rFonts w:ascii="Times New Roman" w:hAnsi="Times New Roman" w:cs="Times New Roman"/>
+          <w:sz w:val="24"/>
+          <w:szCs w:val="24"/>
+          <w:lang w:val="en-US"/>
+        </w:rPr>
+        <w:t>gv</w:t>
+      </w:r>
+      <w:proofErr w:type="spellEnd"/>
+      <w:proofErr w:type="gramEnd"/>
+      <w:r>
+        <w:rPr>
+          <w:rFonts w:ascii="Times New Roman" w:hAnsi="Times New Roman" w:cs="Times New Roman"/>
+          <w:sz w:val="24"/>
+          <w:szCs w:val="24"/>
+        </w:rPr>
         <w:t xml:space="preserve"> в программу пакета </w:t>
       </w:r>
       <w:proofErr w:type="spellStart"/>
@@ -4537,15 +4587,15 @@
           <w:sz w:val="24"/>
           <w:szCs w:val="24"/>
         </w:rPr>
-        <w:t xml:space="preserve">, поддерживаемые форматом </w:t>
-      </w:r>
-      <w:r>
-        <w:rPr>
-          <w:rFonts w:ascii="Times New Roman" w:hAnsi="Times New Roman" w:cs="Times New Roman"/>
-          <w:sz w:val="24"/>
-          <w:szCs w:val="24"/>
-        </w:rPr>
-        <w:t>.</w:t>
+        <w:t xml:space="preserve">, поддерживаемые </w:t>
+      </w:r>
+      <w:r>
+        <w:rPr>
+          <w:rFonts w:ascii="Times New Roman" w:hAnsi="Times New Roman" w:cs="Times New Roman"/>
+          <w:sz w:val="24"/>
+          <w:szCs w:val="24"/>
+        </w:rPr>
+        <w:t xml:space="preserve">языком </w:t>
       </w:r>
       <w:r>
         <w:rPr>
@@ -4554,7 +4604,7 @@
           <w:szCs w:val="24"/>
           <w:lang w:val="en-US"/>
         </w:rPr>
-        <w:t>dot</w:t>
+        <w:t>DOT</w:t>
       </w:r>
       <w:r>
         <w:rPr>
@@ -4622,7 +4672,15 @@
           <w:sz w:val="24"/>
           <w:szCs w:val="24"/>
         </w:rPr>
-        <w:t xml:space="preserve">визуализации графов в широко распространённом инструменте </w:t>
+        <w:t xml:space="preserve">работы с графами </w:t>
+      </w:r>
+      <w:r>
+        <w:rPr>
+          <w:rFonts w:ascii="Times New Roman" w:hAnsi="Times New Roman" w:cs="Times New Roman"/>
+          <w:sz w:val="24"/>
+          <w:szCs w:val="24"/>
+        </w:rPr>
+        <w:t xml:space="preserve">в широко распространённом инструменте </w:t>
       </w:r>
       <w:r>
         <w:rPr>
@@ -4978,7 +5036,69 @@
           <w:sz w:val="24"/>
           <w:szCs w:val="24"/>
         </w:rPr>
-        <w:t>, в котором содержится информация о графе</w:t>
+        <w:t xml:space="preserve"> </w:t>
+      </w:r>
+      <w:proofErr w:type="gramStart"/>
+      <w:r>
+        <w:rPr>
+          <w:rFonts w:ascii="Times New Roman" w:hAnsi="Times New Roman" w:cs="Times New Roman"/>
+          <w:sz w:val="24"/>
+          <w:szCs w:val="24"/>
+        </w:rPr>
+        <w:t xml:space="preserve">или </w:t>
+      </w:r>
+      <w:r>
+        <w:rPr>
+          <w:rFonts w:ascii="Times New Roman" w:hAnsi="Times New Roman" w:cs="Times New Roman"/>
+          <w:sz w:val="24"/>
+          <w:szCs w:val="24"/>
+        </w:rPr>
+        <w:t>.</w:t>
+      </w:r>
+      <w:proofErr w:type="spellStart"/>
+      <w:r>
+        <w:rPr>
+          <w:rFonts w:ascii="Times New Roman" w:hAnsi="Times New Roman" w:cs="Times New Roman"/>
+          <w:sz w:val="24"/>
+          <w:szCs w:val="24"/>
+          <w:lang w:val="en-US"/>
+        </w:rPr>
+        <w:t>gv</w:t>
+      </w:r>
+      <w:proofErr w:type="spellEnd"/>
+      <w:proofErr w:type="gramEnd"/>
+      <w:r>
+        <w:rPr>
+          <w:rFonts w:ascii="Times New Roman" w:hAnsi="Times New Roman" w:cs="Times New Roman"/>
+          <w:sz w:val="24"/>
+          <w:szCs w:val="24"/>
+        </w:rPr>
+        <w:t>, в котор</w:t>
+      </w:r>
+      <w:r>
+        <w:rPr>
+          <w:rFonts w:ascii="Times New Roman" w:hAnsi="Times New Roman" w:cs="Times New Roman"/>
+          <w:sz w:val="24"/>
+          <w:szCs w:val="24"/>
+        </w:rPr>
+        <w:t>ом содержится информация</w:t>
+      </w:r>
+      <w:r>
+        <w:rPr>
+          <w:rFonts w:ascii="Times New Roman" w:hAnsi="Times New Roman" w:cs="Times New Roman"/>
+          <w:sz w:val="24"/>
+          <w:szCs w:val="24"/>
+        </w:rPr>
+        <w:t xml:space="preserve"> на языке описания графов </w:t>
+      </w:r>
+      <w:r>
+        <w:rPr>
+          <w:rFonts w:ascii="Times New Roman" w:hAnsi="Times New Roman" w:cs="Times New Roman"/>
+          <w:sz w:val="24"/>
+          <w:szCs w:val="24"/>
+          <w:lang w:val="en-US"/>
+        </w:rPr>
+        <w:t>DOT</w:t>
       </w:r>
       <w:r>
         <w:rPr>
@@ -5048,7 +5168,108 @@
           <w:sz w:val="24"/>
           <w:szCs w:val="24"/>
         </w:rPr>
-        <w:t xml:space="preserve"> без перезапуска программы.</w:t>
+        <w:t xml:space="preserve"> без перезапуска программы;</w:t>
+      </w:r>
+    </w:p>
+    <w:p>
+      <w:pPr>
+        <w:pStyle w:val="a8"/>
+        <w:numPr>
+          <w:ilvl w:val="0"/>
+          <w:numId w:val="4"/>
+        </w:numPr>
+        <w:jc w:val="both"/>
+        <w:rPr>
+          <w:rFonts w:ascii="Times New Roman" w:hAnsi="Times New Roman" w:cs="Times New Roman"/>
+          <w:sz w:val="24"/>
+          <w:szCs w:val="24"/>
+        </w:rPr>
+      </w:pPr>
+      <w:r>
+        <w:rPr>
+          <w:rFonts w:ascii="Times New Roman" w:hAnsi="Times New Roman" w:cs="Times New Roman"/>
+          <w:sz w:val="24"/>
+          <w:szCs w:val="24"/>
+        </w:rPr>
+        <w:t xml:space="preserve">экспорт содержимого с учетом всех изменений, произведенных пользователем, в </w:t>
+      </w:r>
+      <w:r>
+        <w:rPr>
+          <w:rFonts w:ascii="Times New Roman" w:hAnsi="Times New Roman" w:cs="Times New Roman"/>
+          <w:sz w:val="24"/>
+          <w:szCs w:val="24"/>
+        </w:rPr>
+        <w:t>.</w:t>
+      </w:r>
+      <w:r>
+        <w:rPr>
+          <w:rFonts w:ascii="Times New Roman" w:hAnsi="Times New Roman" w:cs="Times New Roman"/>
+          <w:sz w:val="24"/>
+          <w:szCs w:val="24"/>
+          <w:lang w:val="en-US"/>
+        </w:rPr>
+        <w:t>dot</w:t>
+      </w:r>
+      <w:r>
+        <w:rPr>
+          <w:rFonts w:ascii="Times New Roman" w:hAnsi="Times New Roman" w:cs="Times New Roman"/>
+          <w:sz w:val="24"/>
+          <w:szCs w:val="24"/>
+        </w:rPr>
+        <w:t xml:space="preserve"> </w:t>
+      </w:r>
+      <w:proofErr w:type="gramStart"/>
+      <w:r>
+        <w:rPr>
+          <w:rFonts w:ascii="Times New Roman" w:hAnsi="Times New Roman" w:cs="Times New Roman"/>
+          <w:sz w:val="24"/>
+          <w:szCs w:val="24"/>
+        </w:rPr>
+        <w:t xml:space="preserve">или </w:t>
+      </w:r>
+      <w:r>
+        <w:rPr>
+          <w:rFonts w:ascii="Times New Roman" w:hAnsi="Times New Roman" w:cs="Times New Roman"/>
+          <w:sz w:val="24"/>
+          <w:szCs w:val="24"/>
+        </w:rPr>
+        <w:t>.</w:t>
+      </w:r>
+      <w:proofErr w:type="spellStart"/>
+      <w:r>
+        <w:rPr>
+          <w:rFonts w:ascii="Times New Roman" w:hAnsi="Times New Roman" w:cs="Times New Roman"/>
+          <w:sz w:val="24"/>
+          <w:szCs w:val="24"/>
+          <w:lang w:val="en-US"/>
+        </w:rPr>
+        <w:t>gv</w:t>
+      </w:r>
+      <w:proofErr w:type="spellEnd"/>
+      <w:proofErr w:type="gramEnd"/>
+      <w:r>
+        <w:rPr>
+          <w:rFonts w:ascii="Times New Roman" w:hAnsi="Times New Roman" w:cs="Times New Roman"/>
+          <w:sz w:val="24"/>
+          <w:szCs w:val="24"/>
+        </w:rPr>
+        <w:t xml:space="preserve"> </w:t>
+      </w:r>
+      <w:r>
+        <w:rPr>
+          <w:rFonts w:ascii="Times New Roman" w:hAnsi="Times New Roman" w:cs="Times New Roman"/>
+          <w:sz w:val="24"/>
+          <w:szCs w:val="24"/>
+        </w:rPr>
+        <w:t>файл</w:t>
+      </w:r>
+      <w:r>
+        <w:rPr>
+          <w:rFonts w:ascii="Times New Roman" w:hAnsi="Times New Roman" w:cs="Times New Roman"/>
+          <w:sz w:val="24"/>
+          <w:szCs w:val="24"/>
+        </w:rPr>
+        <w:t>.</w:t>
       </w:r>
     </w:p>
     <w:p>
@@ -5137,6 +5358,43 @@
           <w:sz w:val="24"/>
           <w:szCs w:val="24"/>
         </w:rPr>
+        <w:t xml:space="preserve"> </w:t>
+      </w:r>
+      <w:proofErr w:type="gramStart"/>
+      <w:r>
+        <w:rPr>
+          <w:rFonts w:ascii="Times New Roman" w:hAnsi="Times New Roman" w:cs="Times New Roman"/>
+          <w:sz w:val="24"/>
+          <w:szCs w:val="24"/>
+        </w:rPr>
+        <w:t xml:space="preserve">или </w:t>
+      </w:r>
+      <w:r>
+        <w:rPr>
+          <w:rFonts w:ascii="Times New Roman" w:hAnsi="Times New Roman" w:cs="Times New Roman"/>
+          <w:sz w:val="24"/>
+          <w:szCs w:val="24"/>
+        </w:rPr>
+        <w:t>.</w:t>
+      </w:r>
+      <w:proofErr w:type="spellStart"/>
+      <w:r>
+        <w:rPr>
+          <w:rFonts w:ascii="Times New Roman" w:hAnsi="Times New Roman" w:cs="Times New Roman"/>
+          <w:sz w:val="24"/>
+          <w:szCs w:val="24"/>
+          <w:lang w:val="en-US"/>
+        </w:rPr>
+        <w:t>gv</w:t>
+      </w:r>
+      <w:proofErr w:type="spellEnd"/>
+      <w:proofErr w:type="gramEnd"/>
+      <w:r>
+        <w:rPr>
+          <w:rFonts w:ascii="Times New Roman" w:hAnsi="Times New Roman" w:cs="Times New Roman"/>
+          <w:sz w:val="24"/>
+          <w:szCs w:val="24"/>
+        </w:rPr>
         <w:t xml:space="preserve">) </w:t>
       </w:r>
       <w:r>
@@ -5299,6 +5557,137 @@
           <w:szCs w:val="24"/>
         </w:rPr>
         <w:t>посредством встроенных элементов визуализации (фигуры, линии, тестовые поля).</w:t>
+      </w:r>
+      <w:r>
+        <w:rPr>
+          <w:rFonts w:ascii="Times New Roman" w:hAnsi="Times New Roman" w:cs="Times New Roman"/>
+          <w:sz w:val="24"/>
+          <w:szCs w:val="24"/>
+        </w:rPr>
+        <w:t xml:space="preserve"> Программа должна сохранять граф с учетом всех изменений, произведенных пользователем, в </w:t>
+      </w:r>
+      <w:r>
+        <w:rPr>
+          <w:rFonts w:ascii="Times New Roman" w:hAnsi="Times New Roman" w:cs="Times New Roman"/>
+          <w:sz w:val="24"/>
+          <w:szCs w:val="24"/>
+        </w:rPr>
+        <w:t>.</w:t>
+      </w:r>
+      <w:r>
+        <w:rPr>
+          <w:rFonts w:ascii="Times New Roman" w:hAnsi="Times New Roman" w:cs="Times New Roman"/>
+          <w:sz w:val="24"/>
+          <w:szCs w:val="24"/>
+          <w:lang w:val="en-US"/>
+        </w:rPr>
+        <w:t>dot</w:t>
+      </w:r>
+      <w:r>
+        <w:rPr>
+          <w:rFonts w:ascii="Times New Roman" w:hAnsi="Times New Roman" w:cs="Times New Roman"/>
+          <w:sz w:val="24"/>
+          <w:szCs w:val="24"/>
+        </w:rPr>
+        <w:t xml:space="preserve"> </w:t>
+      </w:r>
+      <w:proofErr w:type="gramStart"/>
+      <w:r>
+        <w:rPr>
+          <w:rFonts w:ascii="Times New Roman" w:hAnsi="Times New Roman" w:cs="Times New Roman"/>
+          <w:sz w:val="24"/>
+          <w:szCs w:val="24"/>
+        </w:rPr>
+        <w:t xml:space="preserve">или </w:t>
+      </w:r>
+      <w:r>
+        <w:rPr>
+          <w:rFonts w:ascii="Times New Roman" w:hAnsi="Times New Roman" w:cs="Times New Roman"/>
+          <w:sz w:val="24"/>
+          <w:szCs w:val="24"/>
+        </w:rPr>
+        <w:t>.</w:t>
+      </w:r>
+      <w:proofErr w:type="spellStart"/>
+      <w:r>
+        <w:rPr>
+          <w:rFonts w:ascii="Times New Roman" w:hAnsi="Times New Roman" w:cs="Times New Roman"/>
+          <w:sz w:val="24"/>
+          <w:szCs w:val="24"/>
+          <w:lang w:val="en-US"/>
+        </w:rPr>
+        <w:t>gv</w:t>
+      </w:r>
+      <w:proofErr w:type="spellEnd"/>
+      <w:proofErr w:type="gramEnd"/>
+      <w:r>
+        <w:rPr>
+          <w:rFonts w:ascii="Times New Roman" w:hAnsi="Times New Roman" w:cs="Times New Roman"/>
+          <w:sz w:val="24"/>
+          <w:szCs w:val="24"/>
+        </w:rPr>
+        <w:t xml:space="preserve"> </w:t>
+      </w:r>
+      <w:r>
+        <w:rPr>
+          <w:rFonts w:ascii="Times New Roman" w:hAnsi="Times New Roman" w:cs="Times New Roman"/>
+          <w:sz w:val="24"/>
+          <w:szCs w:val="24"/>
+        </w:rPr>
+        <w:t xml:space="preserve">файл, выбранный посредством элемента </w:t>
+      </w:r>
+      <w:proofErr w:type="spellStart"/>
+      <w:r>
+        <w:rPr>
+          <w:rFonts w:ascii="Times New Roman" w:hAnsi="Times New Roman" w:cs="Times New Roman"/>
+          <w:sz w:val="24"/>
+          <w:szCs w:val="24"/>
+          <w:lang w:val="en-US"/>
+        </w:rPr>
+        <w:t>SaveFileDialog</w:t>
+      </w:r>
+      <w:proofErr w:type="spellEnd"/>
+      <w:r>
+        <w:rPr>
+          <w:rFonts w:ascii="Times New Roman" w:hAnsi="Times New Roman" w:cs="Times New Roman"/>
+          <w:sz w:val="24"/>
+          <w:szCs w:val="24"/>
+        </w:rPr>
+        <w:t xml:space="preserve"> </w:t>
+      </w:r>
+      <w:r>
+        <w:rPr>
+          <w:rFonts w:ascii="Times New Roman" w:hAnsi="Times New Roman" w:cs="Times New Roman"/>
+          <w:sz w:val="24"/>
+          <w:szCs w:val="24"/>
+          <w:lang w:val="en-US"/>
+        </w:rPr>
+        <w:t>Windows</w:t>
+      </w:r>
+      <w:r>
+        <w:rPr>
+          <w:rFonts w:ascii="Times New Roman" w:hAnsi="Times New Roman" w:cs="Times New Roman"/>
+          <w:sz w:val="24"/>
+          <w:szCs w:val="24"/>
+        </w:rPr>
+        <w:t xml:space="preserve"> </w:t>
+      </w:r>
+      <w:r>
+        <w:rPr>
+          <w:rFonts w:ascii="Times New Roman" w:hAnsi="Times New Roman" w:cs="Times New Roman"/>
+          <w:sz w:val="24"/>
+          <w:szCs w:val="24"/>
+          <w:lang w:val="en-US"/>
+        </w:rPr>
+        <w:t>Forms</w:t>
+      </w:r>
+      <w:r>
+        <w:rPr>
+          <w:rFonts w:ascii="Times New Roman" w:hAnsi="Times New Roman" w:cs="Times New Roman"/>
+          <w:sz w:val="24"/>
+          <w:szCs w:val="24"/>
+        </w:rPr>
+        <w:t>.</w:t>
       </w:r>
     </w:p>
     <w:p>
@@ -5433,7 +5822,90 @@
           <w:sz w:val="24"/>
           <w:szCs w:val="24"/>
         </w:rPr>
-        <w:t xml:space="preserve">Программа должна иметь оконный интерфейс </w:t>
+        <w:t xml:space="preserve">Программа должна быть представлена в виде расширения </w:t>
+      </w:r>
+      <w:r>
+        <w:rPr>
+          <w:rFonts w:ascii="Times New Roman" w:hAnsi="Times New Roman" w:cs="Times New Roman"/>
+          <w:sz w:val="24"/>
+          <w:szCs w:val="24"/>
+          <w:lang w:val="en-US"/>
+        </w:rPr>
+        <w:t>Microsoft</w:t>
+      </w:r>
+      <w:r>
+        <w:rPr>
+          <w:rFonts w:ascii="Times New Roman" w:hAnsi="Times New Roman" w:cs="Times New Roman"/>
+          <w:sz w:val="24"/>
+          <w:szCs w:val="24"/>
+        </w:rPr>
+        <w:t xml:space="preserve"> </w:t>
+      </w:r>
+      <w:r>
+        <w:rPr>
+          <w:rFonts w:ascii="Times New Roman" w:hAnsi="Times New Roman" w:cs="Times New Roman"/>
+          <w:sz w:val="24"/>
+          <w:szCs w:val="24"/>
+          <w:lang w:val="en-US"/>
+        </w:rPr>
+        <w:t>Visio</w:t>
+      </w:r>
+      <w:r>
+        <w:rPr>
+          <w:rFonts w:ascii="Times New Roman" w:hAnsi="Times New Roman" w:cs="Times New Roman"/>
+          <w:sz w:val="24"/>
+          <w:szCs w:val="24"/>
+        </w:rPr>
+        <w:t xml:space="preserve">, иметь отдельную ленту </w:t>
+      </w:r>
+      <w:r>
+        <w:rPr>
+          <w:rFonts w:ascii="Times New Roman" w:hAnsi="Times New Roman" w:cs="Times New Roman"/>
+          <w:sz w:val="24"/>
+          <w:szCs w:val="24"/>
+        </w:rPr>
+        <w:t>(</w:t>
+      </w:r>
+      <w:r>
+        <w:rPr>
+          <w:rFonts w:ascii="Times New Roman" w:hAnsi="Times New Roman" w:cs="Times New Roman"/>
+          <w:sz w:val="24"/>
+          <w:szCs w:val="24"/>
+        </w:rPr>
+        <w:t xml:space="preserve">элемент </w:t>
+      </w:r>
+      <w:r>
+        <w:rPr>
+          <w:rFonts w:ascii="Times New Roman" w:hAnsi="Times New Roman" w:cs="Times New Roman"/>
+          <w:sz w:val="24"/>
+          <w:szCs w:val="24"/>
+          <w:lang w:val="en-US"/>
+        </w:rPr>
+        <w:t>Ribbon</w:t>
+      </w:r>
+      <w:r>
+        <w:rPr>
+          <w:rFonts w:ascii="Times New Roman" w:hAnsi="Times New Roman" w:cs="Times New Roman"/>
+          <w:sz w:val="24"/>
+          <w:szCs w:val="24"/>
+        </w:rPr>
+        <w:t xml:space="preserve">) </w:t>
+      </w:r>
+      <w:r>
+        <w:rPr>
+          <w:rFonts w:ascii="Times New Roman" w:hAnsi="Times New Roman" w:cs="Times New Roman"/>
+          <w:sz w:val="24"/>
+          <w:szCs w:val="24"/>
+        </w:rPr>
+        <w:t xml:space="preserve">с инструментами для работы с графом, иметь </w:t>
+      </w:r>
+      <w:r>
+        <w:rPr>
+          <w:rFonts w:ascii="Times New Roman" w:hAnsi="Times New Roman" w:cs="Times New Roman"/>
+          <w:sz w:val="24"/>
+          <w:szCs w:val="24"/>
+        </w:rPr>
+        <w:t xml:space="preserve">оконный интерфейс </w:t>
       </w:r>
       <w:proofErr w:type="spellStart"/>
       <w:r>
@@ -5469,7 +5941,48 @@
           <w:sz w:val="24"/>
           <w:szCs w:val="24"/>
         </w:rPr>
-        <w:t xml:space="preserve"> с возможностью ввода входных данных и вывода результата в окнах программы.</w:t>
+        <w:t xml:space="preserve"> </w:t>
+      </w:r>
+      <w:r>
+        <w:rPr>
+          <w:rFonts w:ascii="Times New Roman" w:hAnsi="Times New Roman" w:cs="Times New Roman"/>
+          <w:sz w:val="24"/>
+          <w:szCs w:val="24"/>
+        </w:rPr>
+        <w:t>для обеспечения</w:t>
+      </w:r>
+      <w:r>
+        <w:rPr>
+          <w:rFonts w:ascii="Times New Roman" w:hAnsi="Times New Roman" w:cs="Times New Roman"/>
+          <w:sz w:val="24"/>
+          <w:szCs w:val="24"/>
+        </w:rPr>
+        <w:t xml:space="preserve"> ввода входных данных и вывода результата в </w:t>
+      </w:r>
+      <w:r>
+        <w:rPr>
+          <w:rFonts w:ascii="Times New Roman" w:hAnsi="Times New Roman" w:cs="Times New Roman"/>
+          <w:sz w:val="24"/>
+          <w:szCs w:val="24"/>
+        </w:rPr>
+        <w:t xml:space="preserve">новый файл или на страницу документа </w:t>
+      </w:r>
+      <w:r>
+        <w:rPr>
+          <w:rFonts w:ascii="Times New Roman" w:hAnsi="Times New Roman" w:cs="Times New Roman"/>
+          <w:sz w:val="24"/>
+          <w:szCs w:val="24"/>
+          <w:lang w:val="en-US"/>
+        </w:rPr>
+        <w:t>Visio</w:t>
+      </w:r>
+      <w:r>
+        <w:rPr>
+          <w:rFonts w:ascii="Times New Roman" w:hAnsi="Times New Roman" w:cs="Times New Roman"/>
+          <w:sz w:val="24"/>
+          <w:szCs w:val="24"/>
+        </w:rPr>
+        <w:t>.</w:t>
       </w:r>
     </w:p>
     <w:p>
@@ -5597,6 +6110,7 @@
           <w:sz w:val="28"/>
           <w:szCs w:val="28"/>
         </w:rPr>
+        <w:lastRenderedPageBreak/>
         <w:t>4.5</w:t>
       </w:r>
       <w:r>
@@ -5903,7 +6417,6 @@
           <w:szCs w:val="24"/>
           <w:lang w:val="en-US"/>
         </w:rPr>
-        <w:lastRenderedPageBreak/>
         <w:t>VGA</w:t>
       </w:r>
       <w:r>
@@ -6830,6 +7343,43 @@
         </w:rPr>
         <w:t xml:space="preserve"> </w:t>
       </w:r>
+      <w:proofErr w:type="gramStart"/>
+      <w:r>
+        <w:rPr>
+          <w:rFonts w:ascii="Times New Roman" w:hAnsi="Times New Roman" w:cs="Times New Roman"/>
+          <w:sz w:val="24"/>
+          <w:szCs w:val="24"/>
+        </w:rPr>
+        <w:t xml:space="preserve">или </w:t>
+      </w:r>
+      <w:r>
+        <w:rPr>
+          <w:rFonts w:ascii="Times New Roman" w:hAnsi="Times New Roman" w:cs="Times New Roman"/>
+          <w:sz w:val="24"/>
+          <w:szCs w:val="24"/>
+        </w:rPr>
+        <w:t>.</w:t>
+      </w:r>
+      <w:proofErr w:type="spellStart"/>
+      <w:r>
+        <w:rPr>
+          <w:rFonts w:ascii="Times New Roman" w:hAnsi="Times New Roman" w:cs="Times New Roman"/>
+          <w:sz w:val="24"/>
+          <w:szCs w:val="24"/>
+          <w:lang w:val="en-US"/>
+        </w:rPr>
+        <w:t>gv</w:t>
+      </w:r>
+      <w:proofErr w:type="spellEnd"/>
+      <w:proofErr w:type="gramEnd"/>
+      <w:r>
+        <w:rPr>
+          <w:rFonts w:ascii="Times New Roman" w:hAnsi="Times New Roman" w:cs="Times New Roman"/>
+          <w:sz w:val="24"/>
+          <w:szCs w:val="24"/>
+        </w:rPr>
+        <w:t xml:space="preserve"> </w:t>
+      </w:r>
       <w:r>
         <w:rPr>
           <w:rFonts w:ascii="Times New Roman" w:hAnsi="Times New Roman" w:cs="Times New Roman"/>
@@ -6906,6 +7456,66 @@
           <w:lang w:val="en-US"/>
         </w:rPr>
         <w:t>vsd</w:t>
+      </w:r>
+      <w:proofErr w:type="spellEnd"/>
+      <w:r>
+        <w:rPr>
+          <w:rFonts w:ascii="Times New Roman" w:hAnsi="Times New Roman" w:cs="Times New Roman"/>
+          <w:sz w:val="24"/>
+          <w:szCs w:val="24"/>
+        </w:rPr>
+        <w:t xml:space="preserve">, </w:t>
+      </w:r>
+      <w:r>
+        <w:rPr>
+          <w:rFonts w:ascii="Times New Roman" w:hAnsi="Times New Roman" w:cs="Times New Roman"/>
+          <w:sz w:val="24"/>
+          <w:szCs w:val="24"/>
+        </w:rPr>
+        <w:t>.</w:t>
+      </w:r>
+      <w:r>
+        <w:rPr>
+          <w:rFonts w:ascii="Times New Roman" w:hAnsi="Times New Roman" w:cs="Times New Roman"/>
+          <w:sz w:val="24"/>
+          <w:szCs w:val="24"/>
+          <w:lang w:val="en-US"/>
+        </w:rPr>
+        <w:t>dot</w:t>
+      </w:r>
+      <w:r>
+        <w:rPr>
+          <w:rFonts w:ascii="Times New Roman" w:hAnsi="Times New Roman" w:cs="Times New Roman"/>
+          <w:sz w:val="24"/>
+          <w:szCs w:val="24"/>
+        </w:rPr>
+        <w:t xml:space="preserve"> </w:t>
+      </w:r>
+      <w:r>
+        <w:rPr>
+          <w:rFonts w:ascii="Times New Roman" w:hAnsi="Times New Roman" w:cs="Times New Roman"/>
+          <w:sz w:val="24"/>
+          <w:szCs w:val="24"/>
+        </w:rPr>
+        <w:t xml:space="preserve">или </w:t>
+      </w:r>
+      <w:r>
+        <w:rPr>
+          <w:rFonts w:ascii="Times New Roman" w:hAnsi="Times New Roman" w:cs="Times New Roman"/>
+          <w:sz w:val="24"/>
+          <w:szCs w:val="24"/>
+        </w:rPr>
+        <w:t>.</w:t>
+      </w:r>
+      <w:proofErr w:type="spellStart"/>
+      <w:r>
+        <w:rPr>
+          <w:rFonts w:ascii="Times New Roman" w:hAnsi="Times New Roman" w:cs="Times New Roman"/>
+          <w:sz w:val="24"/>
+          <w:szCs w:val="24"/>
+          <w:lang w:val="en-US"/>
+        </w:rPr>
+        <w:t>gv</w:t>
       </w:r>
       <w:proofErr w:type="spellEnd"/>
       <w:r>
@@ -10775,7 +11385,7 @@
 </file>
 
 <file path=word/endnotes.xml><?xml version="1.0" encoding="utf-8"?>
-<w:endnotes xmlns:wpc="http://schemas.microsoft.com/office/word/2010/wordprocessingCanvas" xmlns:cx="http://schemas.microsoft.com/office/drawing/2014/chartex" xmlns:cx1="http://schemas.microsoft.com/office/drawing/2015/9/8/chartex" xmlns:cx2="http://schemas.microsoft.com/office/drawing/2015/10/21/chartex" xmlns:cx3="http://schemas.microsoft.com/office/drawing/2016/5/9/chartex" xmlns:cx4="http://schemas.microsoft.com/office/drawing/2016/5/10/chartex" xmlns:cx5="http://schemas.microsoft.com/office/drawing/2016/5/11/chartex" xmlns:cx6="http://schemas.microsoft.com/office/drawing/2016/5/12/chartex" xmlns:cx7="http://schemas.microsoft.com/office/drawing/2016/5/13/chartex" xmlns:cx8="http://schemas.microsoft.com/office/drawing/2016/5/14/chartex" xmlns:mc="http://schemas.openxmlformats.org/markup-compatibility/2006" xmlns:aink="http://schemas.microsoft.com/office/drawing/2016/ink" xmlns:am3d="http://schemas.microsoft.com/office/drawing/2017/model3d" xmlns:o="urn:schemas-microsoft-com:office:office" xmlns:r="http://schemas.openxmlformats.org/officeDocument/2006/relationships" xmlns:m="http://schemas.openxmlformats.org/officeDocument/2006/math" xmlns:v="urn:schemas-microsoft-com:vml" xmlns:wp14="http://schemas.microsoft.com/office/word/2010/wordprocessingDrawing" xmlns:wp="http://schemas.openxmlformats.org/drawingml/2006/wordprocessingDrawing" xmlns:w10="urn:schemas-microsoft-com:office:word" xmlns:w="http://schemas.openxmlformats.org/wordprocessingml/2006/main" xmlns:w14="http://schemas.microsoft.com/office/word/2010/wordml" xmlns:w15="http://schemas.microsoft.com/office/word/2012/wordml" xmlns:w16cid="http://schemas.microsoft.com/office/word/2016/wordml/cid" xmlns:w16se="http://schemas.microsoft.com/office/word/2015/wordml/symex" xmlns:wpg="http://schemas.microsoft.com/office/word/2010/wordprocessingGroup" xmlns:wpi="http://schemas.microsoft.com/office/word/2010/wordprocessingInk" xmlns:wne="http://schemas.microsoft.com/office/word/2006/wordml" xmlns:wps="http://schemas.microsoft.com/office/word/2010/wordprocessingShape" mc:Ignorable="w14 w15 w16se w16cid wp14">
+<w:endnotes xmlns:wpc="http://schemas.microsoft.com/office/word/2010/wordprocessingCanvas" xmlns:cx="http://schemas.microsoft.com/office/drawing/2014/chartex" xmlns:mc="http://schemas.openxmlformats.org/markup-compatibility/2006" xmlns:o="urn:schemas-microsoft-com:office:office" xmlns:r="http://schemas.openxmlformats.org/officeDocument/2006/relationships" xmlns:m="http://schemas.openxmlformats.org/officeDocument/2006/math" xmlns:v="urn:schemas-microsoft-com:vml" xmlns:wp14="http://schemas.microsoft.com/office/word/2010/wordprocessingDrawing" xmlns:wp="http://schemas.openxmlformats.org/drawingml/2006/wordprocessingDrawing" xmlns:w10="urn:schemas-microsoft-com:office:word" xmlns:w="http://schemas.openxmlformats.org/wordprocessingml/2006/main" xmlns:w14="http://schemas.microsoft.com/office/word/2010/wordml" xmlns:w15="http://schemas.microsoft.com/office/word/2012/wordml" xmlns:w16se="http://schemas.microsoft.com/office/word/2015/wordml/symex" xmlns:wpg="http://schemas.microsoft.com/office/word/2010/wordprocessingGroup" xmlns:wpi="http://schemas.microsoft.com/office/word/2010/wordprocessingInk" xmlns:wne="http://schemas.microsoft.com/office/word/2006/wordml" xmlns:wps="http://schemas.microsoft.com/office/word/2010/wordprocessingShape" mc:Ignorable="w14 w15 w16se wp14">
   <w:endnote w:type="separator" w:id="-1">
     <w:p>
       <w:pPr>
@@ -10800,7 +11410,7 @@
 </file>
 
 <file path=word/footer1.xml><?xml version="1.0" encoding="utf-8"?>
-<w:ftr xmlns:wpc="http://schemas.microsoft.com/office/word/2010/wordprocessingCanvas" xmlns:cx="http://schemas.microsoft.com/office/drawing/2014/chartex" xmlns:cx1="http://schemas.microsoft.com/office/drawing/2015/9/8/chartex" xmlns:cx2="http://schemas.microsoft.com/office/drawing/2015/10/21/chartex" xmlns:cx3="http://schemas.microsoft.com/office/drawing/2016/5/9/chartex" xmlns:cx4="http://schemas.microsoft.com/office/drawing/2016/5/10/chartex" xmlns:cx5="http://schemas.microsoft.com/office/drawing/2016/5/11/chartex" xmlns:cx6="http://schemas.microsoft.com/office/drawing/2016/5/12/chartex" xmlns:cx7="http://schemas.microsoft.com/office/drawing/2016/5/13/chartex" xmlns:cx8="http://schemas.microsoft.com/office/drawing/2016/5/14/chartex" xmlns:mc="http://schemas.openxmlformats.org/markup-compatibility/2006" xmlns:aink="http://schemas.microsoft.com/office/drawing/2016/ink" xmlns:am3d="http://schemas.microsoft.com/office/drawing/2017/model3d" xmlns:o="urn:schemas-microsoft-com:office:office" xmlns:r="http://schemas.openxmlformats.org/officeDocument/2006/relationships" xmlns:m="http://schemas.openxmlformats.org/officeDocument/2006/math" xmlns:v="urn:schemas-microsoft-com:vml" xmlns:wp14="http://schemas.microsoft.com/office/word/2010/wordprocessingDrawing" xmlns:wp="http://schemas.openxmlformats.org/drawingml/2006/wordprocessingDrawing" xmlns:w10="urn:schemas-microsoft-com:office:word" xmlns:w="http://schemas.openxmlformats.org/wordprocessingml/2006/main" xmlns:w14="http://schemas.microsoft.com/office/word/2010/wordml" xmlns:w15="http://schemas.microsoft.com/office/word/2012/wordml" xmlns:w16cid="http://schemas.microsoft.com/office/word/2016/wordml/cid" xmlns:w16se="http://schemas.microsoft.com/office/word/2015/wordml/symex" xmlns:wpg="http://schemas.microsoft.com/office/word/2010/wordprocessingGroup" xmlns:wpi="http://schemas.microsoft.com/office/word/2010/wordprocessingInk" xmlns:wne="http://schemas.microsoft.com/office/word/2006/wordml" xmlns:wps="http://schemas.microsoft.com/office/word/2010/wordprocessingShape" mc:Ignorable="w14 w15 w16se w16cid wp14">
+<w:ftr xmlns:wpc="http://schemas.microsoft.com/office/word/2010/wordprocessingCanvas" xmlns:cx="http://schemas.microsoft.com/office/drawing/2014/chartex" xmlns:mc="http://schemas.openxmlformats.org/markup-compatibility/2006" xmlns:o="urn:schemas-microsoft-com:office:office" xmlns:r="http://schemas.openxmlformats.org/officeDocument/2006/relationships" xmlns:m="http://schemas.openxmlformats.org/officeDocument/2006/math" xmlns:v="urn:schemas-microsoft-com:vml" xmlns:wp14="http://schemas.microsoft.com/office/word/2010/wordprocessingDrawing" xmlns:wp="http://schemas.openxmlformats.org/drawingml/2006/wordprocessingDrawing" xmlns:w10="urn:schemas-microsoft-com:office:word" xmlns:w="http://schemas.openxmlformats.org/wordprocessingml/2006/main" xmlns:w14="http://schemas.microsoft.com/office/word/2010/wordml" xmlns:w15="http://schemas.microsoft.com/office/word/2012/wordml" xmlns:w16se="http://schemas.microsoft.com/office/word/2015/wordml/symex" xmlns:wpg="http://schemas.microsoft.com/office/word/2010/wordprocessingGroup" xmlns:wpi="http://schemas.microsoft.com/office/word/2010/wordprocessingInk" xmlns:wne="http://schemas.microsoft.com/office/word/2006/wordml" xmlns:wps="http://schemas.microsoft.com/office/word/2010/wordprocessingShape" mc:Ignorable="w14 w15 w16se wp14">
   <w:tbl>
     <w:tblPr>
       <w:tblStyle w:val="a3"/>
@@ -11209,7 +11819,7 @@
 </file>
 
 <file path=word/footer2.xml><?xml version="1.0" encoding="utf-8"?>
-<w:ftr xmlns:wpc="http://schemas.microsoft.com/office/word/2010/wordprocessingCanvas" xmlns:cx="http://schemas.microsoft.com/office/drawing/2014/chartex" xmlns:cx1="http://schemas.microsoft.com/office/drawing/2015/9/8/chartex" xmlns:cx2="http://schemas.microsoft.com/office/drawing/2015/10/21/chartex" xmlns:cx3="http://schemas.microsoft.com/office/drawing/2016/5/9/chartex" xmlns:cx4="http://schemas.microsoft.com/office/drawing/2016/5/10/chartex" xmlns:cx5="http://schemas.microsoft.com/office/drawing/2016/5/11/chartex" xmlns:cx6="http://schemas.microsoft.com/office/drawing/2016/5/12/chartex" xmlns:cx7="http://schemas.microsoft.com/office/drawing/2016/5/13/chartex" xmlns:cx8="http://schemas.microsoft.com/office/drawing/2016/5/14/chartex" xmlns:mc="http://schemas.openxmlformats.org/markup-compatibility/2006" xmlns:aink="http://schemas.microsoft.com/office/drawing/2016/ink" xmlns:am3d="http://schemas.microsoft.com/office/drawing/2017/model3d" xmlns:o="urn:schemas-microsoft-com:office:office" xmlns:r="http://schemas.openxmlformats.org/officeDocument/2006/relationships" xmlns:m="http://schemas.openxmlformats.org/officeDocument/2006/math" xmlns:v="urn:schemas-microsoft-com:vml" xmlns:wp14="http://schemas.microsoft.com/office/word/2010/wordprocessingDrawing" xmlns:wp="http://schemas.openxmlformats.org/drawingml/2006/wordprocessingDrawing" xmlns:w10="urn:schemas-microsoft-com:office:word" xmlns:w="http://schemas.openxmlformats.org/wordprocessingml/2006/main" xmlns:w14="http://schemas.microsoft.com/office/word/2010/wordml" xmlns:w15="http://schemas.microsoft.com/office/word/2012/wordml" xmlns:w16cid="http://schemas.microsoft.com/office/word/2016/wordml/cid" xmlns:w16se="http://schemas.microsoft.com/office/word/2015/wordml/symex" xmlns:wpg="http://schemas.microsoft.com/office/word/2010/wordprocessingGroup" xmlns:wpi="http://schemas.microsoft.com/office/word/2010/wordprocessingInk" xmlns:wne="http://schemas.microsoft.com/office/word/2006/wordml" xmlns:wps="http://schemas.microsoft.com/office/word/2010/wordprocessingShape" mc:Ignorable="w14 w15 w16se w16cid wp14">
+<w:ftr xmlns:wpc="http://schemas.microsoft.com/office/word/2010/wordprocessingCanvas" xmlns:cx="http://schemas.microsoft.com/office/drawing/2014/chartex" xmlns:mc="http://schemas.openxmlformats.org/markup-compatibility/2006" xmlns:o="urn:schemas-microsoft-com:office:office" xmlns:r="http://schemas.openxmlformats.org/officeDocument/2006/relationships" xmlns:m="http://schemas.openxmlformats.org/officeDocument/2006/math" xmlns:v="urn:schemas-microsoft-com:vml" xmlns:wp14="http://schemas.microsoft.com/office/word/2010/wordprocessingDrawing" xmlns:wp="http://schemas.openxmlformats.org/drawingml/2006/wordprocessingDrawing" xmlns:w10="urn:schemas-microsoft-com:office:word" xmlns:w="http://schemas.openxmlformats.org/wordprocessingml/2006/main" xmlns:w14="http://schemas.microsoft.com/office/word/2010/wordml" xmlns:w15="http://schemas.microsoft.com/office/word/2012/wordml" xmlns:w16se="http://schemas.microsoft.com/office/word/2015/wordml/symex" xmlns:wpg="http://schemas.microsoft.com/office/word/2010/wordprocessingGroup" xmlns:wpi="http://schemas.microsoft.com/office/word/2010/wordprocessingInk" xmlns:wne="http://schemas.microsoft.com/office/word/2006/wordml" xmlns:wps="http://schemas.microsoft.com/office/word/2010/wordprocessingShape" mc:Ignorable="w14 w15 w16se wp14">
   <w:tbl>
     <w:tblPr>
       <w:tblStyle w:val="a3"/>
@@ -11601,7 +12211,7 @@
 </file>
 
 <file path=word/footnotes.xml><?xml version="1.0" encoding="utf-8"?>
-<w:footnotes xmlns:wpc="http://schemas.microsoft.com/office/word/2010/wordprocessingCanvas" xmlns:cx="http://schemas.microsoft.com/office/drawing/2014/chartex" xmlns:cx1="http://schemas.microsoft.com/office/drawing/2015/9/8/chartex" xmlns:cx2="http://schemas.microsoft.com/office/drawing/2015/10/21/chartex" xmlns:cx3="http://schemas.microsoft.com/office/drawing/2016/5/9/chartex" xmlns:cx4="http://schemas.microsoft.com/office/drawing/2016/5/10/chartex" xmlns:cx5="http://schemas.microsoft.com/office/drawing/2016/5/11/chartex" xmlns:cx6="http://schemas.microsoft.com/office/drawing/2016/5/12/chartex" xmlns:cx7="http://schemas.microsoft.com/office/drawing/2016/5/13/chartex" xmlns:cx8="http://schemas.microsoft.com/office/drawing/2016/5/14/chartex" xmlns:mc="http://schemas.openxmlformats.org/markup-compatibility/2006" xmlns:aink="http://schemas.microsoft.com/office/drawing/2016/ink" xmlns:am3d="http://schemas.microsoft.com/office/drawing/2017/model3d" xmlns:o="urn:schemas-microsoft-com:office:office" xmlns:r="http://schemas.openxmlformats.org/officeDocument/2006/relationships" xmlns:m="http://schemas.openxmlformats.org/officeDocument/2006/math" xmlns:v="urn:schemas-microsoft-com:vml" xmlns:wp14="http://schemas.microsoft.com/office/word/2010/wordprocessingDrawing" xmlns:wp="http://schemas.openxmlformats.org/drawingml/2006/wordprocessingDrawing" xmlns:w10="urn:schemas-microsoft-com:office:word" xmlns:w="http://schemas.openxmlformats.org/wordprocessingml/2006/main" xmlns:w14="http://schemas.microsoft.com/office/word/2010/wordml" xmlns:w15="http://schemas.microsoft.com/office/word/2012/wordml" xmlns:w16cid="http://schemas.microsoft.com/office/word/2016/wordml/cid" xmlns:w16se="http://schemas.microsoft.com/office/word/2015/wordml/symex" xmlns:wpg="http://schemas.microsoft.com/office/word/2010/wordprocessingGroup" xmlns:wpi="http://schemas.microsoft.com/office/word/2010/wordprocessingInk" xmlns:wne="http://schemas.microsoft.com/office/word/2006/wordml" xmlns:wps="http://schemas.microsoft.com/office/word/2010/wordprocessingShape" mc:Ignorable="w14 w15 w16se w16cid wp14">
+<w:footnotes xmlns:wpc="http://schemas.microsoft.com/office/word/2010/wordprocessingCanvas" xmlns:cx="http://schemas.microsoft.com/office/drawing/2014/chartex" xmlns:mc="http://schemas.openxmlformats.org/markup-compatibility/2006" xmlns:o="urn:schemas-microsoft-com:office:office" xmlns:r="http://schemas.openxmlformats.org/officeDocument/2006/relationships" xmlns:m="http://schemas.openxmlformats.org/officeDocument/2006/math" xmlns:v="urn:schemas-microsoft-com:vml" xmlns:wp14="http://schemas.microsoft.com/office/word/2010/wordprocessingDrawing" xmlns:wp="http://schemas.openxmlformats.org/drawingml/2006/wordprocessingDrawing" xmlns:w10="urn:schemas-microsoft-com:office:word" xmlns:w="http://schemas.openxmlformats.org/wordprocessingml/2006/main" xmlns:w14="http://schemas.microsoft.com/office/word/2010/wordml" xmlns:w15="http://schemas.microsoft.com/office/word/2012/wordml" xmlns:w16se="http://schemas.microsoft.com/office/word/2015/wordml/symex" xmlns:wpg="http://schemas.microsoft.com/office/word/2010/wordprocessingGroup" xmlns:wpi="http://schemas.microsoft.com/office/word/2010/wordprocessingInk" xmlns:wne="http://schemas.microsoft.com/office/word/2006/wordml" xmlns:wps="http://schemas.microsoft.com/office/word/2010/wordprocessingShape" mc:Ignorable="w14 w15 w16se wp14">
   <w:footnote w:type="separator" w:id="-1">
     <w:p>
       <w:pPr>
@@ -11626,7 +12236,7 @@
 </file>
 
 <file path=word/header1.xml><?xml version="1.0" encoding="utf-8"?>
-<w:hdr xmlns:wpc="http://schemas.microsoft.com/office/word/2010/wordprocessingCanvas" xmlns:cx="http://schemas.microsoft.com/office/drawing/2014/chartex" xmlns:cx1="http://schemas.microsoft.com/office/drawing/2015/9/8/chartex" xmlns:cx2="http://schemas.microsoft.com/office/drawing/2015/10/21/chartex" xmlns:cx3="http://schemas.microsoft.com/office/drawing/2016/5/9/chartex" xmlns:cx4="http://schemas.microsoft.com/office/drawing/2016/5/10/chartex" xmlns:cx5="http://schemas.microsoft.com/office/drawing/2016/5/11/chartex" xmlns:cx6="http://schemas.microsoft.com/office/drawing/2016/5/12/chartex" xmlns:cx7="http://schemas.microsoft.com/office/drawing/2016/5/13/chartex" xmlns:cx8="http://schemas.microsoft.com/office/drawing/2016/5/14/chartex" xmlns:mc="http://schemas.openxmlformats.org/markup-compatibility/2006" xmlns:aink="http://schemas.microsoft.com/office/drawing/2016/ink" xmlns:am3d="http://schemas.microsoft.com/office/drawing/2017/model3d" xmlns:o="urn:schemas-microsoft-com:office:office" xmlns:r="http://schemas.openxmlformats.org/officeDocument/2006/relationships" xmlns:m="http://schemas.openxmlformats.org/officeDocument/2006/math" xmlns:v="urn:schemas-microsoft-com:vml" xmlns:wp14="http://schemas.microsoft.com/office/word/2010/wordprocessingDrawing" xmlns:wp="http://schemas.openxmlformats.org/drawingml/2006/wordprocessingDrawing" xmlns:w10="urn:schemas-microsoft-com:office:word" xmlns:w="http://schemas.openxmlformats.org/wordprocessingml/2006/main" xmlns:w14="http://schemas.microsoft.com/office/word/2010/wordml" xmlns:w15="http://schemas.microsoft.com/office/word/2012/wordml" xmlns:w16cid="http://schemas.microsoft.com/office/word/2016/wordml/cid" xmlns:w16se="http://schemas.microsoft.com/office/word/2015/wordml/symex" xmlns:wpg="http://schemas.microsoft.com/office/word/2010/wordprocessingGroup" xmlns:wpi="http://schemas.microsoft.com/office/word/2010/wordprocessingInk" xmlns:wne="http://schemas.microsoft.com/office/word/2006/wordml" xmlns:wps="http://schemas.microsoft.com/office/word/2010/wordprocessingShape" mc:Ignorable="w14 w15 w16se w16cid wp14">
+<w:hdr xmlns:wpc="http://schemas.microsoft.com/office/word/2010/wordprocessingCanvas" xmlns:cx="http://schemas.microsoft.com/office/drawing/2014/chartex" xmlns:mc="http://schemas.openxmlformats.org/markup-compatibility/2006" xmlns:o="urn:schemas-microsoft-com:office:office" xmlns:r="http://schemas.openxmlformats.org/officeDocument/2006/relationships" xmlns:m="http://schemas.openxmlformats.org/officeDocument/2006/math" xmlns:v="urn:schemas-microsoft-com:vml" xmlns:wp14="http://schemas.microsoft.com/office/word/2010/wordprocessingDrawing" xmlns:wp="http://schemas.openxmlformats.org/drawingml/2006/wordprocessingDrawing" xmlns:w10="urn:schemas-microsoft-com:office:word" xmlns:w="http://schemas.openxmlformats.org/wordprocessingml/2006/main" xmlns:w14="http://schemas.microsoft.com/office/word/2010/wordml" xmlns:w15="http://schemas.microsoft.com/office/word/2012/wordml" xmlns:w16se="http://schemas.microsoft.com/office/word/2015/wordml/symex" xmlns:wpg="http://schemas.microsoft.com/office/word/2010/wordprocessingGroup" xmlns:wpi="http://schemas.microsoft.com/office/word/2010/wordprocessingInk" xmlns:wne="http://schemas.microsoft.com/office/word/2006/wordml" xmlns:wps="http://schemas.microsoft.com/office/word/2010/wordprocessingShape" mc:Ignorable="w14 w15 w16se wp14">
   <w:sdt>
     <w:sdtPr>
       <w:id w:val="514188866"/>
@@ -11730,7 +12340,7 @@
 </file>
 
 <file path=word/header2.xml><?xml version="1.0" encoding="utf-8"?>
-<w:hdr xmlns:wpc="http://schemas.microsoft.com/office/word/2010/wordprocessingCanvas" xmlns:cx="http://schemas.microsoft.com/office/drawing/2014/chartex" xmlns:cx1="http://schemas.microsoft.com/office/drawing/2015/9/8/chartex" xmlns:cx2="http://schemas.microsoft.com/office/drawing/2015/10/21/chartex" xmlns:cx3="http://schemas.microsoft.com/office/drawing/2016/5/9/chartex" xmlns:cx4="http://schemas.microsoft.com/office/drawing/2016/5/10/chartex" xmlns:cx5="http://schemas.microsoft.com/office/drawing/2016/5/11/chartex" xmlns:cx6="http://schemas.microsoft.com/office/drawing/2016/5/12/chartex" xmlns:cx7="http://schemas.microsoft.com/office/drawing/2016/5/13/chartex" xmlns:cx8="http://schemas.microsoft.com/office/drawing/2016/5/14/chartex" xmlns:mc="http://schemas.openxmlformats.org/markup-compatibility/2006" xmlns:aink="http://schemas.microsoft.com/office/drawing/2016/ink" xmlns:am3d="http://schemas.microsoft.com/office/drawing/2017/model3d" xmlns:o="urn:schemas-microsoft-com:office:office" xmlns:r="http://schemas.openxmlformats.org/officeDocument/2006/relationships" xmlns:m="http://schemas.openxmlformats.org/officeDocument/2006/math" xmlns:v="urn:schemas-microsoft-com:vml" xmlns:wp14="http://schemas.microsoft.com/office/word/2010/wordprocessingDrawing" xmlns:wp="http://schemas.openxmlformats.org/drawingml/2006/wordprocessingDrawing" xmlns:w10="urn:schemas-microsoft-com:office:word" xmlns:w="http://schemas.openxmlformats.org/wordprocessingml/2006/main" xmlns:w14="http://schemas.microsoft.com/office/word/2010/wordml" xmlns:w15="http://schemas.microsoft.com/office/word/2012/wordml" xmlns:w16cid="http://schemas.microsoft.com/office/word/2016/wordml/cid" xmlns:w16se="http://schemas.microsoft.com/office/word/2015/wordml/symex" xmlns:wpg="http://schemas.microsoft.com/office/word/2010/wordprocessingGroup" xmlns:wpi="http://schemas.microsoft.com/office/word/2010/wordprocessingInk" xmlns:wne="http://schemas.microsoft.com/office/word/2006/wordml" xmlns:wps="http://schemas.microsoft.com/office/word/2010/wordprocessingShape" mc:Ignorable="w14 w15 w16se w16cid wp14">
+<w:hdr xmlns:wpc="http://schemas.microsoft.com/office/word/2010/wordprocessingCanvas" xmlns:cx="http://schemas.microsoft.com/office/drawing/2014/chartex" xmlns:mc="http://schemas.openxmlformats.org/markup-compatibility/2006" xmlns:o="urn:schemas-microsoft-com:office:office" xmlns:r="http://schemas.openxmlformats.org/officeDocument/2006/relationships" xmlns:m="http://schemas.openxmlformats.org/officeDocument/2006/math" xmlns:v="urn:schemas-microsoft-com:vml" xmlns:wp14="http://schemas.microsoft.com/office/word/2010/wordprocessingDrawing" xmlns:wp="http://schemas.openxmlformats.org/drawingml/2006/wordprocessingDrawing" xmlns:w10="urn:schemas-microsoft-com:office:word" xmlns:w="http://schemas.openxmlformats.org/wordprocessingml/2006/main" xmlns:w14="http://schemas.microsoft.com/office/word/2010/wordml" xmlns:w15="http://schemas.microsoft.com/office/word/2012/wordml" xmlns:w16se="http://schemas.microsoft.com/office/word/2015/wordml/symex" xmlns:wpg="http://schemas.microsoft.com/office/word/2010/wordprocessingGroup" xmlns:wpi="http://schemas.microsoft.com/office/word/2010/wordprocessingInk" xmlns:wne="http://schemas.microsoft.com/office/word/2006/wordml" xmlns:wps="http://schemas.microsoft.com/office/word/2010/wordprocessingShape" mc:Ignorable="w14 w15 w16se wp14">
   <w:p>
     <w:pPr>
       <w:pStyle w:val="a4"/>
@@ -11740,7 +12350,7 @@
 </file>
 
 <file path=word/numbering.xml><?xml version="1.0" encoding="utf-8"?>
-<w:numbering xmlns:wpc="http://schemas.microsoft.com/office/word/2010/wordprocessingCanvas" xmlns:cx="http://schemas.microsoft.com/office/drawing/2014/chartex" xmlns:cx1="http://schemas.microsoft.com/office/drawing/2015/9/8/chartex" xmlns:cx2="http://schemas.microsoft.com/office/drawing/2015/10/21/chartex" xmlns:cx3="http://schemas.microsoft.com/office/drawing/2016/5/9/chartex" xmlns:cx4="http://schemas.microsoft.com/office/drawing/2016/5/10/chartex" xmlns:cx5="http://schemas.microsoft.com/office/drawing/2016/5/11/chartex" xmlns:cx6="http://schemas.microsoft.com/office/drawing/2016/5/12/chartex" xmlns:cx7="http://schemas.microsoft.com/office/drawing/2016/5/13/chartex" xmlns:cx8="http://schemas.microsoft.com/office/drawing/2016/5/14/chartex" xmlns:mc="http://schemas.openxmlformats.org/markup-compatibility/2006" xmlns:aink="http://schemas.microsoft.com/office/drawing/2016/ink" xmlns:am3d="http://schemas.microsoft.com/office/drawing/2017/model3d" xmlns:o="urn:schemas-microsoft-com:office:office" xmlns:r="http://schemas.openxmlformats.org/officeDocument/2006/relationships" xmlns:m="http://schemas.openxmlformats.org/officeDocument/2006/math" xmlns:v="urn:schemas-microsoft-com:vml" xmlns:wp14="http://schemas.microsoft.com/office/word/2010/wordprocessingDrawing" xmlns:wp="http://schemas.openxmlformats.org/drawingml/2006/wordprocessingDrawing" xmlns:w10="urn:schemas-microsoft-com:office:word" xmlns:w="http://schemas.openxmlformats.org/wordprocessingml/2006/main" xmlns:w14="http://schemas.microsoft.com/office/word/2010/wordml" xmlns:w15="http://schemas.microsoft.com/office/word/2012/wordml" xmlns:w16cid="http://schemas.microsoft.com/office/word/2016/wordml/cid" xmlns:w16se="http://schemas.microsoft.com/office/word/2015/wordml/symex" xmlns:wpg="http://schemas.microsoft.com/office/word/2010/wordprocessingGroup" xmlns:wpi="http://schemas.microsoft.com/office/word/2010/wordprocessingInk" xmlns:wne="http://schemas.microsoft.com/office/word/2006/wordml" xmlns:wps="http://schemas.microsoft.com/office/word/2010/wordprocessingShape" mc:Ignorable="w14 w15 w16se w16cid wp14">
+<w:numbering xmlns:wpc="http://schemas.microsoft.com/office/word/2010/wordprocessingCanvas" xmlns:cx="http://schemas.microsoft.com/office/drawing/2014/chartex" xmlns:mc="http://schemas.openxmlformats.org/markup-compatibility/2006" xmlns:o="urn:schemas-microsoft-com:office:office" xmlns:r="http://schemas.openxmlformats.org/officeDocument/2006/relationships" xmlns:m="http://schemas.openxmlformats.org/officeDocument/2006/math" xmlns:v="urn:schemas-microsoft-com:vml" xmlns:wp14="http://schemas.microsoft.com/office/word/2010/wordprocessingDrawing" xmlns:wp="http://schemas.openxmlformats.org/drawingml/2006/wordprocessingDrawing" xmlns:w10="urn:schemas-microsoft-com:office:word" xmlns:w="http://schemas.openxmlformats.org/wordprocessingml/2006/main" xmlns:w14="http://schemas.microsoft.com/office/word/2010/wordml" xmlns:w15="http://schemas.microsoft.com/office/word/2012/wordml" xmlns:w16se="http://schemas.microsoft.com/office/word/2015/wordml/symex" xmlns:wpg="http://schemas.microsoft.com/office/word/2010/wordprocessingGroup" xmlns:wpi="http://schemas.microsoft.com/office/word/2010/wordprocessingInk" xmlns:wne="http://schemas.microsoft.com/office/word/2006/wordml" xmlns:wps="http://schemas.microsoft.com/office/word/2010/wordprocessingShape" mc:Ignorable="w14 w15 w16se wp14">
   <w:abstractNum w:abstractNumId="0" w15:restartNumberingAfterBreak="0">
     <w:nsid w:val="0088206C"/>
     <w:multiLevelType w:val="hybridMultilevel"/>
@@ -12859,7 +13469,7 @@
 </file>
 
 <file path=word/styles.xml><?xml version="1.0" encoding="utf-8"?>
-<w:styles xmlns:mc="http://schemas.openxmlformats.org/markup-compatibility/2006" xmlns:r="http://schemas.openxmlformats.org/officeDocument/2006/relationships" xmlns:w="http://schemas.openxmlformats.org/wordprocessingml/2006/main" xmlns:w14="http://schemas.microsoft.com/office/word/2010/wordml" xmlns:w15="http://schemas.microsoft.com/office/word/2012/wordml" xmlns:w16cid="http://schemas.microsoft.com/office/word/2016/wordml/cid" xmlns:w16se="http://schemas.microsoft.com/office/word/2015/wordml/symex" mc:Ignorable="w14 w15 w16se w16cid">
+<w:styles xmlns:mc="http://schemas.openxmlformats.org/markup-compatibility/2006" xmlns:r="http://schemas.openxmlformats.org/officeDocument/2006/relationships" xmlns:w="http://schemas.openxmlformats.org/wordprocessingml/2006/main" xmlns:w14="http://schemas.microsoft.com/office/word/2010/wordml" xmlns:w15="http://schemas.microsoft.com/office/word/2012/wordml" xmlns:w16se="http://schemas.microsoft.com/office/word/2015/wordml/symex" mc:Ignorable="w14 w15 w16se">
   <w:docDefaults>
     <w:rPrDefault>
       <w:rPr>
@@ -12875,7 +13485,7 @@
       </w:pPr>
     </w:pPrDefault>
   </w:docDefaults>
-  <w:latentStyles w:defLockedState="0" w:defUIPriority="99" w:defSemiHidden="0" w:defUnhideWhenUsed="0" w:defQFormat="0" w:count="375">
+  <w:latentStyles w:defLockedState="0" w:defUIPriority="99" w:defSemiHidden="0" w:defUnhideWhenUsed="0" w:defQFormat="0" w:count="371">
     <w:lsdException w:name="Normal" w:uiPriority="0" w:qFormat="1"/>
     <w:lsdException w:name="heading 1" w:uiPriority="9" w:qFormat="1"/>
     <w:lsdException w:name="heading 2" w:semiHidden="1" w:uiPriority="9" w:unhideWhenUsed="1" w:qFormat="1"/>
@@ -13247,10 +13857,6 @@
     <w:lsdException w:name="List Table 5 Dark Accent 6" w:uiPriority="50"/>
     <w:lsdException w:name="List Table 6 Colorful Accent 6" w:uiPriority="51"/>
     <w:lsdException w:name="List Table 7 Colorful Accent 6" w:uiPriority="52"/>
-    <w:lsdException w:name="Mention" w:semiHidden="1" w:unhideWhenUsed="1"/>
-    <w:lsdException w:name="Smart Hyperlink" w:semiHidden="1" w:unhideWhenUsed="1"/>
-    <w:lsdException w:name="Hashtag" w:semiHidden="1" w:unhideWhenUsed="1"/>
-    <w:lsdException w:name="Unresolved Mention" w:semiHidden="1" w:unhideWhenUsed="1"/>
   </w:latentStyles>
   <w:style w:type="paragraph" w:default="1" w:styleId="a">
     <w:name w:val="Normal"/>
@@ -13873,7 +14479,7 @@
 </file>
 
 <file path=customXml/itemProps1.xml><?xml version="1.0" encoding="utf-8"?>
-<ds:datastoreItem xmlns:ds="http://schemas.openxmlformats.org/officeDocument/2006/customXml" ds:itemID="{F03CE177-003F-4673-9197-3FAEDA3E92B0}">
+<ds:datastoreItem xmlns:ds="http://schemas.openxmlformats.org/officeDocument/2006/customXml" ds:itemID="{0CE3FA58-988E-42A2-88B2-37F0A378C289}">
   <ds:schemaRefs>
     <ds:schemaRef ds:uri="http://schemas.openxmlformats.org/officeDocument/2006/bibliography"/>
   </ds:schemaRefs>

</xml_diff>